<commit_message>
Ajout de taches commencement header
</commit_message>
<xml_diff>
--- a/Répartition des taches.docx
+++ b/Répartition des taches.docx
@@ -269,7 +269,15 @@
         </w:numPr>
       </w:pPr>
       <w:r>
-        <w:t>Faire un panier (PHP)</w:t>
+        <w:t xml:space="preserve">Demande d’ajout de </w:t>
+      </w:r>
+      <w:proofErr w:type="spellStart"/>
+      <w:r>
+        <w:t>supplements</w:t>
+      </w:r>
+      <w:proofErr w:type="spellEnd"/>
+      <w:r>
+        <w:t xml:space="preserve"> (Boissons, viandes, frites, fromage…) (PHP)</w:t>
       </w:r>
     </w:p>
     <w:p>
@@ -281,7 +289,7 @@
         </w:numPr>
       </w:pPr>
       <w:r>
-        <w:t>Passer la commande (PHP)</w:t>
+        <w:t>Faire un panier (PHP)</w:t>
       </w:r>
     </w:p>
     <w:p>
@@ -293,23 +301,8 @@
         </w:numPr>
       </w:pPr>
       <w:r>
-        <w:t xml:space="preserve">Mise </w:t>
-      </w:r>
-      <w:proofErr w:type="spellStart"/>
-      <w:r>
-        <w:t>a</w:t>
-      </w:r>
-      <w:proofErr w:type="spellEnd"/>
-      <w:r>
-        <w:t xml:space="preserve"> jour des </w:t>
-      </w:r>
-      <w:proofErr w:type="spellStart"/>
-      <w:r>
-        <w:t>mockups</w:t>
-      </w:r>
-      <w:bookmarkStart w:id="0" w:name="_GoBack"/>
-      <w:bookmarkEnd w:id="0"/>
-      <w:proofErr w:type="spellEnd"/>
+        <w:t>Passer la commande (PHP)</w:t>
+      </w:r>
     </w:p>
     <w:p>
       <w:pPr>
@@ -320,16 +313,63 @@
         </w:numPr>
       </w:pPr>
       <w:r>
+        <w:t>Faire des comptes employés</w:t>
+      </w:r>
+    </w:p>
+    <w:p>
+      <w:pPr>
+        <w:pStyle w:val="Paragraphedeliste"/>
+        <w:numPr>
+          <w:ilvl w:val="0"/>
+          <w:numId w:val="2"/>
+        </w:numPr>
+      </w:pPr>
+      <w:r>
+        <w:t>Faire un compte admin</w:t>
+      </w:r>
+    </w:p>
+    <w:p>
+      <w:pPr>
+        <w:pStyle w:val="Paragraphedeliste"/>
+        <w:numPr>
+          <w:ilvl w:val="0"/>
+          <w:numId w:val="2"/>
+        </w:numPr>
+      </w:pPr>
+      <w:r>
         <w:t xml:space="preserve">Mise </w:t>
       </w:r>
+      <w:r>
+        <w:t>à</w:t>
+      </w:r>
+      <w:r>
+        <w:t xml:space="preserve"> jour des </w:t>
+      </w:r>
       <w:proofErr w:type="spellStart"/>
       <w:r>
-        <w:t>a</w:t>
+        <w:t>mockups</w:t>
       </w:r>
       <w:proofErr w:type="spellEnd"/>
+    </w:p>
+    <w:p>
+      <w:pPr>
+        <w:pStyle w:val="Paragraphedeliste"/>
+        <w:numPr>
+          <w:ilvl w:val="0"/>
+          <w:numId w:val="2"/>
+        </w:numPr>
+      </w:pPr>
+      <w:r>
+        <w:t xml:space="preserve">Mise </w:t>
+      </w:r>
+      <w:r>
+        <w:t>à</w:t>
+      </w:r>
       <w:r>
         <w:t xml:space="preserve"> jour du MCD (si besoin)</w:t>
       </w:r>
+      <w:bookmarkStart w:id="0" w:name="_GoBack"/>
+      <w:bookmarkEnd w:id="0"/>
     </w:p>
     <w:sectPr>
       <w:pgSz w:w="11906" w:h="16838"/>

</xml_diff>